<commit_message>
redux concepts need to be practised again
</commit_message>
<xml_diff>
--- a/REACT_NOTE_FINDINGS.docx
+++ b/REACT_NOTE_FINDINGS.docx
@@ -59,315 +59,154 @@
           <w:szCs w:val="44"/>
         </w:rPr>
       </w:pPr>
-    </w:p>
-    <w:p>
-      <w:pPr>
-        <w:rPr>
-          <w:b/>
-          <w:bCs/>
-          <w:sz w:val="44"/>
-          <w:szCs w:val="44"/>
-        </w:rPr>
-      </w:pPr>
-    </w:p>
-    <w:p>
-      <w:pPr>
-        <w:rPr>
-          <w:b/>
-          <w:bCs/>
-          <w:sz w:val="44"/>
-          <w:szCs w:val="44"/>
-        </w:rPr>
-      </w:pPr>
-    </w:p>
-    <w:p>
-      <w:pPr>
-        <w:rPr>
-          <w:b/>
-          <w:bCs/>
-          <w:sz w:val="44"/>
-          <w:szCs w:val="44"/>
-        </w:rPr>
-      </w:pPr>
-    </w:p>
-    <w:p>
-      <w:pPr>
-        <w:rPr>
-          <w:b/>
-          <w:bCs/>
-          <w:sz w:val="44"/>
-          <w:szCs w:val="44"/>
-        </w:rPr>
-      </w:pPr>
-    </w:p>
-    <w:p>
-      <w:pPr>
-        <w:rPr>
-          <w:b/>
-          <w:bCs/>
-          <w:sz w:val="44"/>
-          <w:szCs w:val="44"/>
-        </w:rPr>
-      </w:pPr>
-    </w:p>
-    <w:p>
-      <w:pPr>
-        <w:rPr>
-          <w:b/>
-          <w:bCs/>
-          <w:sz w:val="44"/>
-          <w:szCs w:val="44"/>
-        </w:rPr>
-      </w:pPr>
-    </w:p>
-    <w:p>
-      <w:pPr>
-        <w:rPr>
-          <w:b/>
-          <w:bCs/>
-          <w:sz w:val="44"/>
-          <w:szCs w:val="44"/>
-        </w:rPr>
-      </w:pPr>
-    </w:p>
-    <w:p>
-      <w:pPr>
-        <w:rPr>
-          <w:b/>
-          <w:bCs/>
-          <w:sz w:val="44"/>
-          <w:szCs w:val="44"/>
-        </w:rPr>
-      </w:pPr>
-    </w:p>
-    <w:p>
-      <w:pPr>
-        <w:rPr>
-          <w:b/>
-          <w:bCs/>
-          <w:sz w:val="44"/>
-          <w:szCs w:val="44"/>
-        </w:rPr>
-      </w:pPr>
-    </w:p>
-    <w:p>
-      <w:pPr>
-        <w:rPr>
-          <w:b/>
-          <w:bCs/>
-          <w:sz w:val="44"/>
-          <w:szCs w:val="44"/>
-        </w:rPr>
-      </w:pPr>
-    </w:p>
-    <w:p>
-      <w:pPr>
-        <w:rPr>
-          <w:b/>
-          <w:bCs/>
-          <w:sz w:val="44"/>
-          <w:szCs w:val="44"/>
-        </w:rPr>
-      </w:pPr>
-    </w:p>
-    <w:p>
-      <w:pPr>
-        <w:rPr>
-          <w:b/>
-          <w:bCs/>
-          <w:sz w:val="44"/>
-          <w:szCs w:val="44"/>
-        </w:rPr>
-      </w:pPr>
-    </w:p>
-    <w:p>
-      <w:pPr>
-        <w:rPr>
-          <w:b/>
-          <w:bCs/>
-          <w:sz w:val="44"/>
-          <w:szCs w:val="44"/>
-        </w:rPr>
-      </w:pPr>
-    </w:p>
-    <w:p>
-      <w:pPr>
-        <w:rPr>
-          <w:b/>
-          <w:bCs/>
-          <w:sz w:val="44"/>
-          <w:szCs w:val="44"/>
-        </w:rPr>
-      </w:pPr>
-    </w:p>
-    <w:p>
-      <w:pPr>
-        <w:rPr>
-          <w:b/>
-          <w:bCs/>
-          <w:sz w:val="44"/>
-          <w:szCs w:val="44"/>
-        </w:rPr>
-      </w:pPr>
-    </w:p>
-    <w:p>
-      <w:pPr>
-        <w:rPr>
-          <w:b/>
-          <w:bCs/>
-          <w:sz w:val="44"/>
-          <w:szCs w:val="44"/>
-        </w:rPr>
-      </w:pPr>
-    </w:p>
-    <w:p>
-      <w:pPr>
-        <w:rPr>
-          <w:b/>
-          <w:bCs/>
-          <w:sz w:val="44"/>
-          <w:szCs w:val="44"/>
-        </w:rPr>
-      </w:pPr>
-    </w:p>
-    <w:p>
-      <w:pPr>
-        <w:rPr>
-          <w:b/>
-          <w:bCs/>
-          <w:sz w:val="44"/>
-          <w:szCs w:val="44"/>
-        </w:rPr>
-      </w:pPr>
-    </w:p>
-    <w:p>
-      <w:pPr>
-        <w:rPr>
-          <w:b/>
-          <w:bCs/>
-          <w:sz w:val="44"/>
-          <w:szCs w:val="44"/>
-        </w:rPr>
-      </w:pPr>
-    </w:p>
-    <w:p>
-      <w:pPr>
-        <w:rPr>
-          <w:b/>
-          <w:bCs/>
-          <w:sz w:val="44"/>
-          <w:szCs w:val="44"/>
-        </w:rPr>
-      </w:pPr>
-    </w:p>
-    <w:p>
-      <w:pPr>
-        <w:rPr>
-          <w:b/>
-          <w:bCs/>
-          <w:sz w:val="44"/>
-          <w:szCs w:val="44"/>
-        </w:rPr>
-      </w:pPr>
-    </w:p>
-    <w:p>
-      <w:pPr>
-        <w:rPr>
-          <w:b/>
-          <w:bCs/>
-          <w:sz w:val="44"/>
-          <w:szCs w:val="44"/>
-        </w:rPr>
-      </w:pPr>
-    </w:p>
-    <w:p>
-      <w:pPr>
-        <w:rPr>
-          <w:b/>
-          <w:bCs/>
-          <w:sz w:val="44"/>
-          <w:szCs w:val="44"/>
-        </w:rPr>
-      </w:pPr>
-    </w:p>
-    <w:p>
-      <w:pPr>
-        <w:rPr>
-          <w:b/>
-          <w:bCs/>
-          <w:sz w:val="44"/>
-          <w:szCs w:val="44"/>
-        </w:rPr>
-      </w:pPr>
-    </w:p>
-    <w:p>
-      <w:pPr>
-        <w:rPr>
-          <w:b/>
-          <w:bCs/>
-          <w:sz w:val="44"/>
-          <w:szCs w:val="44"/>
-        </w:rPr>
-      </w:pPr>
-    </w:p>
-    <w:p>
-      <w:pPr>
-        <w:rPr>
-          <w:b/>
-          <w:bCs/>
-          <w:sz w:val="44"/>
-          <w:szCs w:val="44"/>
-        </w:rPr>
-      </w:pPr>
-    </w:p>
-    <w:p>
-      <w:pPr>
-        <w:rPr>
-          <w:b/>
-          <w:bCs/>
-          <w:sz w:val="44"/>
-          <w:szCs w:val="44"/>
-        </w:rPr>
-      </w:pPr>
-    </w:p>
-    <w:p>
-      <w:pPr>
-        <w:rPr>
-          <w:b/>
-          <w:bCs/>
-          <w:sz w:val="44"/>
-          <w:szCs w:val="44"/>
-        </w:rPr>
-      </w:pPr>
-    </w:p>
-    <w:p>
-      <w:pPr>
-        <w:rPr>
-          <w:b/>
-          <w:bCs/>
-          <w:sz w:val="44"/>
-          <w:szCs w:val="44"/>
-        </w:rPr>
-      </w:pPr>
-    </w:p>
-    <w:p>
-      <w:pPr>
-        <w:rPr>
-          <w:b/>
-          <w:bCs/>
-          <w:sz w:val="36"/>
-          <w:szCs w:val="36"/>
-        </w:rPr>
-      </w:pPr>
       <w:r>
         <w:rPr>
           <w:b/>
           <w:bCs/>
-          <w:sz w:val="36"/>
-          <w:szCs w:val="36"/>
+          <w:sz w:val="44"/>
+          <w:szCs w:val="44"/>
+        </w:rPr>
+        <w:t xml:space="preserve">Good luck buddy. </w:t>
+      </w:r>
+    </w:p>
+    <w:p>
+      <w:pPr>
+        <w:rPr>
+          <w:b/>
+          <w:bCs/>
+          <w:sz w:val="44"/>
+          <w:szCs w:val="44"/>
+        </w:rPr>
+      </w:pPr>
+    </w:p>
+    <w:p>
+      <w:pPr>
+        <w:rPr>
+          <w:b/>
+          <w:bCs/>
+          <w:sz w:val="44"/>
+          <w:szCs w:val="44"/>
+        </w:rPr>
+      </w:pPr>
+    </w:p>
+    <w:p>
+      <w:pPr>
+        <w:rPr>
+          <w:b/>
+          <w:bCs/>
+          <w:sz w:val="44"/>
+          <w:szCs w:val="44"/>
+        </w:rPr>
+      </w:pPr>
+    </w:p>
+    <w:p>
+      <w:pPr>
+        <w:rPr>
+          <w:b/>
+          <w:bCs/>
+          <w:sz w:val="44"/>
+          <w:szCs w:val="44"/>
+        </w:rPr>
+      </w:pPr>
+    </w:p>
+    <w:p>
+      <w:pPr>
+        <w:rPr>
+          <w:b/>
+          <w:bCs/>
+          <w:sz w:val="44"/>
+          <w:szCs w:val="44"/>
+        </w:rPr>
+      </w:pPr>
+    </w:p>
+    <w:p>
+      <w:pPr>
+        <w:rPr>
+          <w:b/>
+          <w:bCs/>
+          <w:sz w:val="44"/>
+          <w:szCs w:val="44"/>
+        </w:rPr>
+      </w:pPr>
+    </w:p>
+    <w:p>
+      <w:pPr>
+        <w:rPr>
+          <w:b/>
+          <w:bCs/>
+          <w:sz w:val="44"/>
+          <w:szCs w:val="44"/>
+        </w:rPr>
+      </w:pPr>
+    </w:p>
+    <w:p>
+      <w:pPr>
+        <w:rPr>
+          <w:b/>
+          <w:bCs/>
+          <w:sz w:val="44"/>
+          <w:szCs w:val="44"/>
+        </w:rPr>
+      </w:pPr>
+    </w:p>
+    <w:p>
+      <w:pPr>
+        <w:rPr>
+          <w:b/>
+          <w:bCs/>
+          <w:sz w:val="44"/>
+          <w:szCs w:val="44"/>
+        </w:rPr>
+      </w:pPr>
+    </w:p>
+    <w:p>
+      <w:pPr>
+        <w:rPr>
+          <w:b/>
+          <w:bCs/>
+          <w:sz w:val="44"/>
+          <w:szCs w:val="44"/>
+        </w:rPr>
+      </w:pPr>
+    </w:p>
+    <w:p>
+      <w:pPr>
+        <w:rPr>
+          <w:b/>
+          <w:bCs/>
+          <w:sz w:val="44"/>
+          <w:szCs w:val="44"/>
+        </w:rPr>
+      </w:pPr>
+    </w:p>
+    <w:p>
+      <w:pPr>
+        <w:rPr>
+          <w:b/>
+          <w:bCs/>
+          <w:sz w:val="44"/>
+          <w:szCs w:val="44"/>
+        </w:rPr>
+      </w:pPr>
+    </w:p>
+    <w:p>
+      <w:pPr>
+        <w:rPr>
+          <w:b/>
+          <w:bCs/>
+          <w:sz w:val="52"/>
+          <w:szCs w:val="52"/>
+        </w:rPr>
+      </w:pPr>
+      <w:r>
+        <w:rPr>
+          <w:b/>
+          <w:bCs/>
+          <w:sz w:val="52"/>
+          <w:szCs w:val="52"/>
         </w:rPr>
         <w:lastRenderedPageBreak/>
-        <w:t xml:space="preserve">Chapter 01: Welcome to React. </w:t>
+        <w:t xml:space="preserve">Chapter 01 welcome to react </w:t>
       </w:r>
     </w:p>
     <w:p>
@@ -375,8 +214,8 @@
         <w:rPr>
           <w:b/>
           <w:bCs/>
-          <w:sz w:val="36"/>
-          <w:szCs w:val="36"/>
+          <w:sz w:val="52"/>
+          <w:szCs w:val="52"/>
         </w:rPr>
       </w:pPr>
     </w:p>
@@ -385,33 +224,37 @@
         <w:pStyle w:val="ListParagraph"/>
         <w:numPr>
           <w:ilvl w:val="0"/>
-          <w:numId w:val="1"/>
+          <w:numId w:val="4"/>
         </w:numPr>
         <w:rPr>
-          <w:sz w:val="32"/>
-          <w:szCs w:val="32"/>
+          <w:b/>
+          <w:bCs/>
+          <w:sz w:val="44"/>
+          <w:szCs w:val="44"/>
         </w:rPr>
       </w:pPr>
       <w:r>
         <w:rPr>
-          <w:sz w:val="32"/>
-          <w:szCs w:val="32"/>
-        </w:rPr>
-        <w:t xml:space="preserve">My environment is ready for react development. </w:t>
+          <w:sz w:val="44"/>
+          <w:szCs w:val="44"/>
+        </w:rPr>
+        <w:t xml:space="preserve">Having a comfort with arrays, objects and functions with javascript is necessary… I know just the very basics, I should be just fine. </w:t>
       </w:r>
     </w:p>
     <w:p>
       <w:pPr>
         <w:pStyle w:val="ListParagraph"/>
         <w:rPr>
-          <w:sz w:val="32"/>
-          <w:szCs w:val="32"/>
+          <w:b/>
+          <w:bCs/>
+          <w:sz w:val="44"/>
+          <w:szCs w:val="44"/>
         </w:rPr>
       </w:pPr>
       <w:r>
         <w:rPr>
-          <w:sz w:val="32"/>
-          <w:szCs w:val="32"/>
+          <w:sz w:val="44"/>
+          <w:szCs w:val="44"/>
         </w:rPr>
         <w:t xml:space="preserve"> </w:t>
       </w:r>
@@ -421,27 +264,33 @@
         <w:pStyle w:val="ListParagraph"/>
         <w:numPr>
           <w:ilvl w:val="0"/>
-          <w:numId w:val="1"/>
+          <w:numId w:val="4"/>
         </w:numPr>
         <w:rPr>
-          <w:sz w:val="32"/>
-          <w:szCs w:val="32"/>
+          <w:b/>
+          <w:bCs/>
+          <w:sz w:val="44"/>
+          <w:szCs w:val="44"/>
         </w:rPr>
       </w:pPr>
       <w:r>
         <w:rPr>
-          <w:sz w:val="32"/>
-          <w:szCs w:val="32"/>
-        </w:rPr>
-        <w:t xml:space="preserve">Node is installed into my system. And react development tools are installed into the machine as well.  </w:t>
+          <w:b/>
+          <w:bCs/>
+          <w:sz w:val="44"/>
+          <w:szCs w:val="44"/>
+        </w:rPr>
+        <w:t xml:space="preserve">REACT WILL CHANGE OVERTIME, imperative to keep up to date with any changes. </w:t>
       </w:r>
     </w:p>
     <w:p>
       <w:pPr>
         <w:pStyle w:val="ListParagraph"/>
         <w:rPr>
-          <w:sz w:val="32"/>
-          <w:szCs w:val="32"/>
+          <w:b/>
+          <w:bCs/>
+          <w:sz w:val="44"/>
+          <w:szCs w:val="44"/>
         </w:rPr>
       </w:pPr>
     </w:p>
@@ -450,241 +299,40 @@
         <w:pStyle w:val="ListParagraph"/>
         <w:numPr>
           <w:ilvl w:val="0"/>
-          <w:numId w:val="1"/>
+          <w:numId w:val="4"/>
         </w:numPr>
         <w:rPr>
-          <w:sz w:val="32"/>
-          <w:szCs w:val="32"/>
+          <w:b/>
+          <w:bCs/>
+          <w:sz w:val="44"/>
+          <w:szCs w:val="44"/>
         </w:rPr>
       </w:pPr>
       <w:r>
         <w:rPr>
-          <w:sz w:val="32"/>
-          <w:szCs w:val="32"/>
-        </w:rPr>
-        <w:t xml:space="preserve">I know how to create a basic react </w:t>
-      </w:r>
-      <w:proofErr w:type="gramStart"/>
-      <w:r>
-        <w:rPr>
-          <w:sz w:val="32"/>
-          <w:szCs w:val="32"/>
-        </w:rPr>
-        <w:t>application, and</w:t>
-      </w:r>
-      <w:proofErr w:type="gramEnd"/>
-      <w:r>
-        <w:rPr>
-          <w:sz w:val="32"/>
-          <w:szCs w:val="32"/>
-        </w:rPr>
-        <w:t xml:space="preserve"> </w:t>
+          <w:b/>
+          <w:bCs/>
+          <w:sz w:val="44"/>
+          <w:szCs w:val="44"/>
+        </w:rPr>
+        <w:t>Using the react developer tools icon from google chrome</w:t>
       </w:r>
       <w:r>
         <w:rPr>
-          <w:sz w:val="32"/>
-          <w:szCs w:val="32"/>
-        </w:rPr>
-        <w:t xml:space="preserve">start up the environment. </w:t>
+          <w:sz w:val="44"/>
+          <w:szCs w:val="44"/>
+        </w:rPr>
+        <w:t xml:space="preserve"> the component tree will be able to be inspected, props and state details can also be viewed. </w:t>
       </w:r>
     </w:p>
     <w:p>
       <w:pPr>
         <w:pStyle w:val="ListParagraph"/>
         <w:rPr>
-          <w:sz w:val="32"/>
-          <w:szCs w:val="32"/>
-        </w:rPr>
-      </w:pPr>
-    </w:p>
-    <w:p>
-      <w:pPr>
-        <w:rPr>
-          <w:sz w:val="32"/>
-          <w:szCs w:val="32"/>
-        </w:rPr>
-      </w:pPr>
-    </w:p>
-    <w:p>
-      <w:pPr>
-        <w:rPr>
-          <w:sz w:val="32"/>
-          <w:szCs w:val="32"/>
-        </w:rPr>
-      </w:pPr>
-    </w:p>
-    <w:p>
-      <w:pPr>
-        <w:rPr>
-          <w:sz w:val="32"/>
-          <w:szCs w:val="32"/>
-        </w:rPr>
-      </w:pPr>
-    </w:p>
-    <w:p>
-      <w:pPr>
-        <w:rPr>
-          <w:sz w:val="32"/>
-          <w:szCs w:val="32"/>
-        </w:rPr>
-      </w:pPr>
-    </w:p>
-    <w:p>
-      <w:pPr>
-        <w:rPr>
-          <w:sz w:val="32"/>
-          <w:szCs w:val="32"/>
-        </w:rPr>
-      </w:pPr>
-    </w:p>
-    <w:p>
-      <w:pPr>
-        <w:rPr>
-          <w:sz w:val="32"/>
-          <w:szCs w:val="32"/>
-        </w:rPr>
-      </w:pPr>
-    </w:p>
-    <w:p>
-      <w:pPr>
-        <w:rPr>
-          <w:sz w:val="32"/>
-          <w:szCs w:val="32"/>
-        </w:rPr>
-      </w:pPr>
-    </w:p>
-    <w:p>
-      <w:pPr>
-        <w:rPr>
-          <w:sz w:val="32"/>
-          <w:szCs w:val="32"/>
-        </w:rPr>
-      </w:pPr>
-    </w:p>
-    <w:p>
-      <w:pPr>
-        <w:rPr>
-          <w:sz w:val="32"/>
-          <w:szCs w:val="32"/>
-        </w:rPr>
-      </w:pPr>
-    </w:p>
-    <w:p>
-      <w:pPr>
-        <w:rPr>
-          <w:sz w:val="32"/>
-          <w:szCs w:val="32"/>
-        </w:rPr>
-      </w:pPr>
-    </w:p>
-    <w:p>
-      <w:pPr>
-        <w:rPr>
-          <w:sz w:val="32"/>
-          <w:szCs w:val="32"/>
-        </w:rPr>
-      </w:pPr>
-    </w:p>
-    <w:p>
-      <w:pPr>
-        <w:rPr>
-          <w:sz w:val="32"/>
-          <w:szCs w:val="32"/>
-        </w:rPr>
-      </w:pPr>
-    </w:p>
-    <w:p>
-      <w:pPr>
-        <w:rPr>
-          <w:sz w:val="32"/>
-          <w:szCs w:val="32"/>
-        </w:rPr>
-      </w:pPr>
-    </w:p>
-    <w:p>
-      <w:pPr>
-        <w:rPr>
-          <w:sz w:val="32"/>
-          <w:szCs w:val="32"/>
-        </w:rPr>
-      </w:pPr>
-    </w:p>
-    <w:p>
-      <w:pPr>
-        <w:rPr>
-          <w:b/>
-          <w:bCs/>
-          <w:sz w:val="32"/>
-          <w:szCs w:val="32"/>
-        </w:rPr>
-      </w:pPr>
-      <w:r>
-        <w:rPr>
-          <w:b/>
-          <w:bCs/>
-          <w:sz w:val="32"/>
-          <w:szCs w:val="32"/>
-        </w:rPr>
-        <w:lastRenderedPageBreak/>
-        <w:t xml:space="preserve">CHAPTER:02  - </w:t>
-      </w:r>
-      <w:proofErr w:type="spellStart"/>
-      <w:r>
-        <w:rPr>
-          <w:b/>
-          <w:bCs/>
-          <w:sz w:val="32"/>
-          <w:szCs w:val="32"/>
-        </w:rPr>
-        <w:t>Javascript</w:t>
-      </w:r>
-      <w:proofErr w:type="spellEnd"/>
-      <w:r>
-        <w:rPr>
-          <w:b/>
-          <w:bCs/>
-          <w:sz w:val="32"/>
-          <w:szCs w:val="32"/>
-        </w:rPr>
-        <w:t xml:space="preserve"> for React</w:t>
-      </w:r>
-    </w:p>
-    <w:p>
-      <w:pPr>
-        <w:rPr>
-          <w:b/>
-          <w:bCs/>
-          <w:sz w:val="32"/>
-          <w:szCs w:val="32"/>
-        </w:rPr>
-      </w:pPr>
-    </w:p>
-    <w:p>
-      <w:pPr>
-        <w:rPr>
-          <w:b/>
-          <w:bCs/>
-          <w:sz w:val="32"/>
-          <w:szCs w:val="32"/>
-        </w:rPr>
-      </w:pPr>
-      <w:r>
-        <w:rPr>
-          <w:b/>
-          <w:bCs/>
-          <w:sz w:val="32"/>
-          <w:szCs w:val="32"/>
-        </w:rPr>
-        <w:t xml:space="preserve">Declaring variables: </w:t>
-      </w:r>
-    </w:p>
-    <w:p>
-      <w:pPr>
-        <w:rPr>
-          <w:b/>
-          <w:bCs/>
-          <w:sz w:val="32"/>
-          <w:szCs w:val="32"/>
+          <w:b/>
+          <w:bCs/>
+          <w:sz w:val="44"/>
+          <w:szCs w:val="44"/>
         </w:rPr>
       </w:pPr>
     </w:p>
@@ -693,88 +341,316 @@
         <w:pStyle w:val="ListParagraph"/>
         <w:numPr>
           <w:ilvl w:val="0"/>
-          <w:numId w:val="3"/>
+          <w:numId w:val="4"/>
         </w:numPr>
         <w:rPr>
-          <w:sz w:val="24"/>
-          <w:szCs w:val="24"/>
+          <w:b/>
+          <w:bCs/>
+          <w:sz w:val="44"/>
+          <w:szCs w:val="44"/>
         </w:rPr>
       </w:pPr>
       <w:r>
         <w:rPr>
-          <w:sz w:val="24"/>
-          <w:szCs w:val="24"/>
-        </w:rPr>
-        <w:t xml:space="preserve">Const is a variable keyword which </w:t>
+          <w:b/>
+          <w:bCs/>
+          <w:sz w:val="44"/>
+          <w:szCs w:val="44"/>
+        </w:rPr>
+        <w:t xml:space="preserve">NODE PACKAGE MANAGER is needed to work with react. That is already apart of my machine. </w:t>
       </w:r>
-      <w:r>
-        <w:rPr>
-          <w:sz w:val="24"/>
-          <w:szCs w:val="24"/>
-        </w:rPr>
-        <w:t>allows a variable to not be changed by when it is written. (</w:t>
-      </w:r>
-      <w:proofErr w:type="gramStart"/>
-      <w:r>
-        <w:rPr>
-          <w:sz w:val="24"/>
-          <w:szCs w:val="24"/>
-        </w:rPr>
-        <w:t>cant</w:t>
-      </w:r>
-      <w:proofErr w:type="gramEnd"/>
-      <w:r>
-        <w:rPr>
-          <w:sz w:val="24"/>
-          <w:szCs w:val="24"/>
-        </w:rPr>
-        <w:t xml:space="preserve"> be overwritten)</w:t>
-      </w:r>
     </w:p>
     <w:p>
       <w:pPr>
         <w:pStyle w:val="ListParagraph"/>
         <w:rPr>
-          <w:sz w:val="24"/>
-          <w:szCs w:val="24"/>
-        </w:rPr>
-      </w:pPr>
-      <w:r>
-        <w:rPr>
-          <w:sz w:val="24"/>
-          <w:szCs w:val="24"/>
-        </w:rPr>
-        <w:t xml:space="preserve"> </w:t>
-      </w:r>
+          <w:b/>
+          <w:bCs/>
+          <w:sz w:val="44"/>
+          <w:szCs w:val="44"/>
+        </w:rPr>
+      </w:pPr>
     </w:p>
     <w:p>
       <w:pPr>
         <w:pStyle w:val="ListParagraph"/>
         <w:numPr>
           <w:ilvl w:val="0"/>
-          <w:numId w:val="3"/>
+          <w:numId w:val="4"/>
         </w:numPr>
+        <w:rPr>
+          <w:b/>
+          <w:bCs/>
+          <w:sz w:val="44"/>
+          <w:szCs w:val="44"/>
+        </w:rPr>
+      </w:pPr>
+      <w:r>
+        <w:rPr>
+          <w:b/>
+          <w:bCs/>
+          <w:sz w:val="44"/>
+          <w:szCs w:val="44"/>
+        </w:rPr>
+        <w:t xml:space="preserve">My set up environment is good. </w:t>
+      </w:r>
+    </w:p>
+    <w:p>
+      <w:pPr>
+        <w:rPr>
+          <w:b/>
+          <w:bCs/>
+          <w:sz w:val="44"/>
+          <w:szCs w:val="44"/>
+        </w:rPr>
+      </w:pPr>
+    </w:p>
+    <w:p>
+      <w:pPr>
+        <w:rPr>
+          <w:b/>
+          <w:bCs/>
+          <w:sz w:val="56"/>
+          <w:szCs w:val="56"/>
+        </w:rPr>
+      </w:pPr>
+      <w:r>
+        <w:rPr>
+          <w:b/>
+          <w:bCs/>
+          <w:sz w:val="56"/>
+          <w:szCs w:val="56"/>
+        </w:rPr>
+        <w:lastRenderedPageBreak/>
+        <w:t xml:space="preserve">Chapter 02 – </w:t>
+      </w:r>
+      <w:r>
+        <w:rPr>
+          <w:b/>
+          <w:bCs/>
+          <w:sz w:val="56"/>
+          <w:szCs w:val="56"/>
+        </w:rPr>
+        <w:t>JavaScript</w:t>
+      </w:r>
+      <w:r>
+        <w:rPr>
+          <w:b/>
+          <w:bCs/>
+          <w:sz w:val="56"/>
+          <w:szCs w:val="56"/>
+        </w:rPr>
+        <w:t xml:space="preserve"> for react. </w:t>
+      </w:r>
+    </w:p>
+    <w:p>
+      <w:pPr>
+        <w:rPr>
+          <w:b/>
+          <w:bCs/>
+          <w:sz w:val="56"/>
+          <w:szCs w:val="56"/>
+        </w:rPr>
+      </w:pPr>
+      <w:r>
+        <w:rPr>
+          <w:b/>
+          <w:bCs/>
+          <w:sz w:val="56"/>
+          <w:szCs w:val="56"/>
+        </w:rPr>
+        <w:t>(find code repo – js_for_react under javascript_learning )</w:t>
+      </w:r>
+    </w:p>
+    <w:p>
+      <w:pPr>
+        <w:rPr>
+          <w:b/>
+          <w:bCs/>
+          <w:sz w:val="56"/>
+          <w:szCs w:val="56"/>
+        </w:rPr>
+      </w:pPr>
+    </w:p>
+    <w:p>
+      <w:pPr>
+        <w:pStyle w:val="ListParagraph"/>
+        <w:numPr>
+          <w:ilvl w:val="0"/>
+          <w:numId w:val="5"/>
+        </w:numPr>
+        <w:rPr>
+          <w:sz w:val="48"/>
+          <w:szCs w:val="48"/>
+        </w:rPr>
+      </w:pPr>
+      <w:r>
+        <w:rPr>
+          <w:sz w:val="48"/>
+          <w:szCs w:val="48"/>
+        </w:rPr>
+        <w:t xml:space="preserve">Prior to the release of ES6 javascript had a different way of writing it’s syntax. </w:t>
+      </w:r>
+    </w:p>
+    <w:p>
+      <w:pPr>
+        <w:rPr>
+          <w:b/>
+          <w:bCs/>
+          <w:sz w:val="48"/>
+          <w:szCs w:val="48"/>
+        </w:rPr>
+      </w:pPr>
+      <w:r>
+        <w:rPr>
+          <w:b/>
+          <w:bCs/>
+          <w:sz w:val="48"/>
+          <w:szCs w:val="48"/>
+        </w:rPr>
+        <w:t xml:space="preserve">React will be using a lot more of the recent JavaScript writing techniques, following that es6 version of things. </w:t>
+      </w:r>
+    </w:p>
+    <w:p>
+      <w:pPr>
+        <w:rPr>
+          <w:b/>
+          <w:bCs/>
+          <w:sz w:val="48"/>
+          <w:szCs w:val="48"/>
+        </w:rPr>
+      </w:pPr>
+    </w:p>
+    <w:p>
+      <w:pPr>
+        <w:pStyle w:val="ListParagraph"/>
+        <w:numPr>
+          <w:ilvl w:val="0"/>
+          <w:numId w:val="5"/>
+        </w:numPr>
+        <w:rPr>
+          <w:sz w:val="48"/>
+          <w:szCs w:val="48"/>
+        </w:rPr>
+      </w:pPr>
+      <w:r>
+        <w:rPr>
+          <w:sz w:val="48"/>
+          <w:szCs w:val="48"/>
+        </w:rPr>
+        <w:t xml:space="preserve">Const is a keyword used to create variables that are to not be changed. </w:t>
+      </w:r>
+    </w:p>
+    <w:p>
+      <w:pPr>
+        <w:pStyle w:val="ListParagraph"/>
+        <w:numPr>
+          <w:ilvl w:val="0"/>
+          <w:numId w:val="5"/>
+        </w:numPr>
+        <w:rPr>
+          <w:sz w:val="48"/>
+          <w:szCs w:val="48"/>
+        </w:rPr>
+      </w:pPr>
+    </w:p>
+    <w:p>
+      <w:pPr>
+        <w:rPr>
+          <w:b/>
+          <w:bCs/>
+          <w:sz w:val="44"/>
+          <w:szCs w:val="44"/>
+        </w:rPr>
+      </w:pPr>
+    </w:p>
+    <w:p>
+      <w:pPr>
+        <w:rPr>
+          <w:b/>
+          <w:bCs/>
+          <w:sz w:val="44"/>
+          <w:szCs w:val="44"/>
+        </w:rPr>
+      </w:pPr>
+    </w:p>
+    <w:p>
+      <w:pPr>
+        <w:rPr>
+          <w:b/>
+          <w:bCs/>
+          <w:sz w:val="44"/>
+          <w:szCs w:val="44"/>
+        </w:rPr>
+      </w:pPr>
+    </w:p>
+    <w:p>
+      <w:pPr>
+        <w:rPr>
+          <w:b/>
+          <w:bCs/>
+          <w:sz w:val="44"/>
+          <w:szCs w:val="44"/>
+        </w:rPr>
+      </w:pPr>
+    </w:p>
+    <w:p>
+      <w:pPr>
+        <w:rPr>
+          <w:b/>
+          <w:bCs/>
+          <w:sz w:val="44"/>
+          <w:szCs w:val="44"/>
+        </w:rPr>
+      </w:pPr>
+    </w:p>
+    <w:p>
+      <w:pPr>
+        <w:rPr>
+          <w:b/>
+          <w:bCs/>
+          <w:sz w:val="44"/>
+          <w:szCs w:val="44"/>
+        </w:rPr>
+      </w:pPr>
+    </w:p>
+    <w:p>
+      <w:pPr>
+        <w:rPr>
+          <w:b/>
+          <w:bCs/>
+          <w:sz w:val="44"/>
+          <w:szCs w:val="44"/>
+        </w:rPr>
+      </w:pPr>
+    </w:p>
+    <w:p>
+      <w:pPr>
+        <w:rPr>
+          <w:b/>
+          <w:bCs/>
+          <w:sz w:val="44"/>
+          <w:szCs w:val="44"/>
+        </w:rPr>
+      </w:pPr>
+    </w:p>
+    <w:p>
+      <w:pPr>
+        <w:rPr>
+          <w:b/>
+          <w:bCs/>
+          <w:sz w:val="44"/>
+          <w:szCs w:val="44"/>
+        </w:rPr>
+      </w:pPr>
+    </w:p>
+    <w:p>
+      <w:pPr>
         <w:rPr>
           <w:sz w:val="24"/>
           <w:szCs w:val="24"/>
         </w:rPr>
       </w:pPr>
-      <w:r>
-        <w:rPr>
-          <w:sz w:val="24"/>
-          <w:szCs w:val="24"/>
-        </w:rPr>
-        <w:t xml:space="preserve">Let allows for </w:t>
-      </w:r>
-      <w:r>
-        <w:rPr>
-          <w:b/>
-          <w:bCs/>
-          <w:sz w:val="24"/>
-          <w:szCs w:val="24"/>
-        </w:rPr>
-        <w:t>lexical scope</w:t>
-      </w:r>
       <w:r>
         <w:rPr>
           <w:sz w:val="24"/>
@@ -796,6 +672,119 @@
 <file path=word/numbering.xml><?xml version="1.0" encoding="utf-8"?>
 <w:numbering xmlns:wpc="http://schemas.microsoft.com/office/word/2010/wordprocessingCanvas" xmlns:cx="http://schemas.microsoft.com/office/drawing/2014/chartex" xmlns:cx1="http://schemas.microsoft.com/office/drawing/2015/9/8/chartex" xmlns:cx2="http://schemas.microsoft.com/office/drawing/2015/10/21/chartex" xmlns:cx3="http://schemas.microsoft.com/office/drawing/2016/5/9/chartex" xmlns:cx4="http://schemas.microsoft.com/office/drawing/2016/5/10/chartex" xmlns:cx5="http://schemas.microsoft.com/office/drawing/2016/5/11/chartex" xmlns:cx6="http://schemas.microsoft.com/office/drawing/2016/5/12/chartex" xmlns:cx7="http://schemas.microsoft.com/office/drawing/2016/5/13/chartex" xmlns:cx8="http://schemas.microsoft.com/office/drawing/2016/5/14/chartex" xmlns:mc="http://schemas.openxmlformats.org/markup-compatibility/2006" xmlns:aink="http://schemas.microsoft.com/office/drawing/2016/ink" xmlns:am3d="http://schemas.microsoft.com/office/drawing/2017/model3d" xmlns:o="urn:schemas-microsoft-com:office:office" xmlns:oel="http://schemas.microsoft.com/office/2019/extlst" xmlns:r="http://schemas.openxmlformats.org/officeDocument/2006/relationships" xmlns:m="http://schemas.openxmlformats.org/officeDocument/2006/math" xmlns:v="urn:schemas-microsoft-com:vml" xmlns:wp14="http://schemas.microsoft.com/office/word/2010/wordprocessingDrawing" xmlns:wp="http://schemas.openxmlformats.org/drawingml/2006/wordprocessingDrawing" xmlns:w10="urn:schemas-microsoft-com:office:word" xmlns:w="http://schemas.openxmlformats.org/wordprocessingml/2006/main" xmlns:w14="http://schemas.microsoft.com/office/word/2010/wordml" xmlns:w15="http://schemas.microsoft.com/office/word/2012/wordml" xmlns:w16cex="http://schemas.microsoft.com/office/word/2018/wordml/cex" xmlns:w16cid="http://schemas.microsoft.com/office/word/2016/wordml/cid" xmlns:w16="http://schemas.microsoft.com/office/word/2018/wordml" xmlns:w16sdtdh="http://schemas.microsoft.com/office/word/2020/wordml/sdtdatahash" xmlns:w16se="http://schemas.microsoft.com/office/word/2015/wordml/symex" xmlns:wpg="http://schemas.microsoft.com/office/word/2010/wordprocessingGroup" xmlns:wpi="http://schemas.microsoft.com/office/word/2010/wordprocessingInk" xmlns:wne="http://schemas.microsoft.com/office/word/2006/wordml" xmlns:wps="http://schemas.microsoft.com/office/word/2010/wordprocessingShape" mc:Ignorable="w14 w15 w16se w16cid w16 w16cex w16sdtdh wp14">
   <w:abstractNum w:abstractNumId="0" w15:restartNumberingAfterBreak="0">
+    <w:nsid w:val="08890D9A"/>
+    <w:multiLevelType w:val="hybridMultilevel"/>
+    <w:tmpl w:val="E8325ED2"/>
+    <w:lvl w:ilvl="0" w:tplc="10090001">
+      <w:start w:val="1"/>
+      <w:numFmt w:val="bullet"/>
+      <w:lvlText w:val=""/>
+      <w:lvlJc w:val="left"/>
+      <w:pPr>
+        <w:ind w:left="720" w:hanging="360"/>
+      </w:pPr>
+      <w:rPr>
+        <w:rFonts w:ascii="Symbol" w:hAnsi="Symbol" w:hint="default"/>
+      </w:rPr>
+    </w:lvl>
+    <w:lvl w:ilvl="1" w:tplc="10090003" w:tentative="1">
+      <w:start w:val="1"/>
+      <w:numFmt w:val="bullet"/>
+      <w:lvlText w:val="o"/>
+      <w:lvlJc w:val="left"/>
+      <w:pPr>
+        <w:ind w:left="1440" w:hanging="360"/>
+      </w:pPr>
+      <w:rPr>
+        <w:rFonts w:ascii="Courier New" w:hAnsi="Courier New" w:cs="Courier New" w:hint="default"/>
+      </w:rPr>
+    </w:lvl>
+    <w:lvl w:ilvl="2" w:tplc="10090005" w:tentative="1">
+      <w:start w:val="1"/>
+      <w:numFmt w:val="bullet"/>
+      <w:lvlText w:val=""/>
+      <w:lvlJc w:val="left"/>
+      <w:pPr>
+        <w:ind w:left="2160" w:hanging="360"/>
+      </w:pPr>
+      <w:rPr>
+        <w:rFonts w:ascii="Wingdings" w:hAnsi="Wingdings" w:hint="default"/>
+      </w:rPr>
+    </w:lvl>
+    <w:lvl w:ilvl="3" w:tplc="10090001" w:tentative="1">
+      <w:start w:val="1"/>
+      <w:numFmt w:val="bullet"/>
+      <w:lvlText w:val=""/>
+      <w:lvlJc w:val="left"/>
+      <w:pPr>
+        <w:ind w:left="2880" w:hanging="360"/>
+      </w:pPr>
+      <w:rPr>
+        <w:rFonts w:ascii="Symbol" w:hAnsi="Symbol" w:hint="default"/>
+      </w:rPr>
+    </w:lvl>
+    <w:lvl w:ilvl="4" w:tplc="10090003" w:tentative="1">
+      <w:start w:val="1"/>
+      <w:numFmt w:val="bullet"/>
+      <w:lvlText w:val="o"/>
+      <w:lvlJc w:val="left"/>
+      <w:pPr>
+        <w:ind w:left="3600" w:hanging="360"/>
+      </w:pPr>
+      <w:rPr>
+        <w:rFonts w:ascii="Courier New" w:hAnsi="Courier New" w:cs="Courier New" w:hint="default"/>
+      </w:rPr>
+    </w:lvl>
+    <w:lvl w:ilvl="5" w:tplc="10090005" w:tentative="1">
+      <w:start w:val="1"/>
+      <w:numFmt w:val="bullet"/>
+      <w:lvlText w:val=""/>
+      <w:lvlJc w:val="left"/>
+      <w:pPr>
+        <w:ind w:left="4320" w:hanging="360"/>
+      </w:pPr>
+      <w:rPr>
+        <w:rFonts w:ascii="Wingdings" w:hAnsi="Wingdings" w:hint="default"/>
+      </w:rPr>
+    </w:lvl>
+    <w:lvl w:ilvl="6" w:tplc="10090001" w:tentative="1">
+      <w:start w:val="1"/>
+      <w:numFmt w:val="bullet"/>
+      <w:lvlText w:val=""/>
+      <w:lvlJc w:val="left"/>
+      <w:pPr>
+        <w:ind w:left="5040" w:hanging="360"/>
+      </w:pPr>
+      <w:rPr>
+        <w:rFonts w:ascii="Symbol" w:hAnsi="Symbol" w:hint="default"/>
+      </w:rPr>
+    </w:lvl>
+    <w:lvl w:ilvl="7" w:tplc="10090003" w:tentative="1">
+      <w:start w:val="1"/>
+      <w:numFmt w:val="bullet"/>
+      <w:lvlText w:val="o"/>
+      <w:lvlJc w:val="left"/>
+      <w:pPr>
+        <w:ind w:left="5760" w:hanging="360"/>
+      </w:pPr>
+      <w:rPr>
+        <w:rFonts w:ascii="Courier New" w:hAnsi="Courier New" w:cs="Courier New" w:hint="default"/>
+      </w:rPr>
+    </w:lvl>
+    <w:lvl w:ilvl="8" w:tplc="10090005" w:tentative="1">
+      <w:start w:val="1"/>
+      <w:numFmt w:val="bullet"/>
+      <w:lvlText w:val=""/>
+      <w:lvlJc w:val="left"/>
+      <w:pPr>
+        <w:ind w:left="6480" w:hanging="360"/>
+      </w:pPr>
+      <w:rPr>
+        <w:rFonts w:ascii="Wingdings" w:hAnsi="Wingdings" w:hint="default"/>
+      </w:rPr>
+    </w:lvl>
+  </w:abstractNum>
+  <w:abstractNum w:abstractNumId="1" w15:restartNumberingAfterBreak="0">
     <w:nsid w:val="229979A0"/>
     <w:multiLevelType w:val="hybridMultilevel"/>
     <w:tmpl w:val="75D4D910"/>
@@ -908,7 +897,7 @@
       </w:rPr>
     </w:lvl>
   </w:abstractNum>
-  <w:abstractNum w:abstractNumId="1" w15:restartNumberingAfterBreak="0">
+  <w:abstractNum w:abstractNumId="2" w15:restartNumberingAfterBreak="0">
     <w:nsid w:val="53F6389A"/>
     <w:multiLevelType w:val="hybridMultilevel"/>
     <w:tmpl w:val="74264174"/>
@@ -1021,7 +1010,120 @@
       </w:rPr>
     </w:lvl>
   </w:abstractNum>
-  <w:abstractNum w:abstractNumId="2" w15:restartNumberingAfterBreak="0">
+  <w:abstractNum w:abstractNumId="3" w15:restartNumberingAfterBreak="0">
+    <w:nsid w:val="58980640"/>
+    <w:multiLevelType w:val="hybridMultilevel"/>
+    <w:tmpl w:val="46801188"/>
+    <w:lvl w:ilvl="0" w:tplc="10090001">
+      <w:start w:val="1"/>
+      <w:numFmt w:val="bullet"/>
+      <w:lvlText w:val=""/>
+      <w:lvlJc w:val="left"/>
+      <w:pPr>
+        <w:ind w:left="720" w:hanging="360"/>
+      </w:pPr>
+      <w:rPr>
+        <w:rFonts w:ascii="Symbol" w:hAnsi="Symbol" w:hint="default"/>
+      </w:rPr>
+    </w:lvl>
+    <w:lvl w:ilvl="1" w:tplc="10090003" w:tentative="1">
+      <w:start w:val="1"/>
+      <w:numFmt w:val="bullet"/>
+      <w:lvlText w:val="o"/>
+      <w:lvlJc w:val="left"/>
+      <w:pPr>
+        <w:ind w:left="1440" w:hanging="360"/>
+      </w:pPr>
+      <w:rPr>
+        <w:rFonts w:ascii="Courier New" w:hAnsi="Courier New" w:cs="Courier New" w:hint="default"/>
+      </w:rPr>
+    </w:lvl>
+    <w:lvl w:ilvl="2" w:tplc="10090005" w:tentative="1">
+      <w:start w:val="1"/>
+      <w:numFmt w:val="bullet"/>
+      <w:lvlText w:val=""/>
+      <w:lvlJc w:val="left"/>
+      <w:pPr>
+        <w:ind w:left="2160" w:hanging="360"/>
+      </w:pPr>
+      <w:rPr>
+        <w:rFonts w:ascii="Wingdings" w:hAnsi="Wingdings" w:hint="default"/>
+      </w:rPr>
+    </w:lvl>
+    <w:lvl w:ilvl="3" w:tplc="10090001" w:tentative="1">
+      <w:start w:val="1"/>
+      <w:numFmt w:val="bullet"/>
+      <w:lvlText w:val=""/>
+      <w:lvlJc w:val="left"/>
+      <w:pPr>
+        <w:ind w:left="2880" w:hanging="360"/>
+      </w:pPr>
+      <w:rPr>
+        <w:rFonts w:ascii="Symbol" w:hAnsi="Symbol" w:hint="default"/>
+      </w:rPr>
+    </w:lvl>
+    <w:lvl w:ilvl="4" w:tplc="10090003" w:tentative="1">
+      <w:start w:val="1"/>
+      <w:numFmt w:val="bullet"/>
+      <w:lvlText w:val="o"/>
+      <w:lvlJc w:val="left"/>
+      <w:pPr>
+        <w:ind w:left="3600" w:hanging="360"/>
+      </w:pPr>
+      <w:rPr>
+        <w:rFonts w:ascii="Courier New" w:hAnsi="Courier New" w:cs="Courier New" w:hint="default"/>
+      </w:rPr>
+    </w:lvl>
+    <w:lvl w:ilvl="5" w:tplc="10090005" w:tentative="1">
+      <w:start w:val="1"/>
+      <w:numFmt w:val="bullet"/>
+      <w:lvlText w:val=""/>
+      <w:lvlJc w:val="left"/>
+      <w:pPr>
+        <w:ind w:left="4320" w:hanging="360"/>
+      </w:pPr>
+      <w:rPr>
+        <w:rFonts w:ascii="Wingdings" w:hAnsi="Wingdings" w:hint="default"/>
+      </w:rPr>
+    </w:lvl>
+    <w:lvl w:ilvl="6" w:tplc="10090001" w:tentative="1">
+      <w:start w:val="1"/>
+      <w:numFmt w:val="bullet"/>
+      <w:lvlText w:val=""/>
+      <w:lvlJc w:val="left"/>
+      <w:pPr>
+        <w:ind w:left="5040" w:hanging="360"/>
+      </w:pPr>
+      <w:rPr>
+        <w:rFonts w:ascii="Symbol" w:hAnsi="Symbol" w:hint="default"/>
+      </w:rPr>
+    </w:lvl>
+    <w:lvl w:ilvl="7" w:tplc="10090003" w:tentative="1">
+      <w:start w:val="1"/>
+      <w:numFmt w:val="bullet"/>
+      <w:lvlText w:val="o"/>
+      <w:lvlJc w:val="left"/>
+      <w:pPr>
+        <w:ind w:left="5760" w:hanging="360"/>
+      </w:pPr>
+      <w:rPr>
+        <w:rFonts w:ascii="Courier New" w:hAnsi="Courier New" w:cs="Courier New" w:hint="default"/>
+      </w:rPr>
+    </w:lvl>
+    <w:lvl w:ilvl="8" w:tplc="10090005" w:tentative="1">
+      <w:start w:val="1"/>
+      <w:numFmt w:val="bullet"/>
+      <w:lvlText w:val=""/>
+      <w:lvlJc w:val="left"/>
+      <w:pPr>
+        <w:ind w:left="6480" w:hanging="360"/>
+      </w:pPr>
+      <w:rPr>
+        <w:rFonts w:ascii="Wingdings" w:hAnsi="Wingdings" w:hint="default"/>
+      </w:rPr>
+    </w:lvl>
+  </w:abstractNum>
+  <w:abstractNum w:abstractNumId="4" w15:restartNumberingAfterBreak="0">
     <w:nsid w:val="75C31DB4"/>
     <w:multiLevelType w:val="hybridMultilevel"/>
     <w:tmpl w:val="6B18024C"/>
@@ -1135,13 +1237,19 @@
     </w:lvl>
   </w:abstractNum>
   <w:num w:numId="1" w16cid:durableId="1670525498">
+    <w:abstractNumId w:val="1"/>
+  </w:num>
+  <w:num w:numId="2" w16cid:durableId="1775438661">
+    <w:abstractNumId w:val="4"/>
+  </w:num>
+  <w:num w:numId="3" w16cid:durableId="865143396">
+    <w:abstractNumId w:val="2"/>
+  </w:num>
+  <w:num w:numId="4" w16cid:durableId="2020430366">
     <w:abstractNumId w:val="0"/>
   </w:num>
-  <w:num w:numId="2" w16cid:durableId="1775438661">
-    <w:abstractNumId w:val="2"/>
-  </w:num>
-  <w:num w:numId="3" w16cid:durableId="865143396">
-    <w:abstractNumId w:val="1"/>
+  <w:num w:numId="5" w16cid:durableId="137849221">
+    <w:abstractNumId w:val="3"/>
   </w:num>
 </w:numbering>
 </file>

</xml_diff>

<commit_message>
back and front end communication/ continue tomorrow
</commit_message>
<xml_diff>
--- a/REACT_NOTE_FINDINGS.docx
+++ b/REACT_NOTE_FINDINGS.docx
@@ -865,8 +865,184 @@
           <w:sz w:val="36"/>
           <w:szCs w:val="36"/>
         </w:rPr>
+        <w:t xml:space="preserve">Refer to first lines of code for understanding functional programming to see how functions are </w:t>
+      </w:r>
+      <w:proofErr w:type="gramStart"/>
+      <w:r>
+        <w:rPr>
+          <w:sz w:val="36"/>
+          <w:szCs w:val="36"/>
+        </w:rPr>
+        <w:t>actually written</w:t>
+      </w:r>
+      <w:proofErr w:type="gramEnd"/>
+      <w:r>
+        <w:rPr>
+          <w:sz w:val="36"/>
+          <w:szCs w:val="36"/>
+        </w:rPr>
+        <w:t xml:space="preserve"> and then treated like variables. </w:t>
+      </w:r>
+    </w:p>
+    <w:p>
+      <w:pPr>
+        <w:pStyle w:val="ListParagraph"/>
+        <w:rPr>
+          <w:sz w:val="36"/>
+          <w:szCs w:val="36"/>
+        </w:rPr>
+      </w:pPr>
+    </w:p>
+    <w:p>
+      <w:pPr>
+        <w:pStyle w:val="ListParagraph"/>
+        <w:numPr>
+          <w:ilvl w:val="0"/>
+          <w:numId w:val="6"/>
+        </w:numPr>
+        <w:rPr>
+          <w:sz w:val="36"/>
+          <w:szCs w:val="36"/>
+        </w:rPr>
+      </w:pPr>
+      <w:r>
+        <w:rPr>
+          <w:b/>
+          <w:bCs/>
+          <w:sz w:val="36"/>
+          <w:szCs w:val="36"/>
+        </w:rPr>
+        <w:t xml:space="preserve">Functional programming is actually apart of a larger paradigm of </w:t>
+      </w:r>
+      <w:proofErr w:type="gramStart"/>
+      <w:r>
+        <w:rPr>
+          <w:b/>
+          <w:bCs/>
+          <w:sz w:val="36"/>
+          <w:szCs w:val="36"/>
+        </w:rPr>
+        <w:t>understanding:…</w:t>
+      </w:r>
+      <w:proofErr w:type="gramEnd"/>
+      <w:r>
+        <w:rPr>
+          <w:b/>
+          <w:bCs/>
+          <w:sz w:val="36"/>
+          <w:szCs w:val="36"/>
+        </w:rPr>
+        <w:t xml:space="preserve"> declarative programming. </w:t>
+      </w:r>
+    </w:p>
+    <w:p>
+      <w:pPr>
+        <w:pStyle w:val="ListParagraph"/>
+        <w:rPr>
+          <w:sz w:val="36"/>
+          <w:szCs w:val="36"/>
+        </w:rPr>
+      </w:pPr>
+    </w:p>
+    <w:p>
+      <w:pPr>
+        <w:pStyle w:val="ListParagraph"/>
+        <w:numPr>
+          <w:ilvl w:val="0"/>
+          <w:numId w:val="6"/>
+        </w:numPr>
+        <w:rPr>
+          <w:sz w:val="36"/>
+          <w:szCs w:val="36"/>
+        </w:rPr>
+      </w:pPr>
+      <w:r>
+        <w:rPr>
+          <w:sz w:val="36"/>
+          <w:szCs w:val="36"/>
+        </w:rPr>
         <w:t xml:space="preserve"> </w:t>
       </w:r>
+      <w:r>
+        <w:rPr>
+          <w:sz w:val="36"/>
+          <w:szCs w:val="36"/>
+        </w:rPr>
+        <w:t xml:space="preserve">Declarative meaning: code structured in a way that WHAT </w:t>
+      </w:r>
+      <w:r>
+        <w:rPr>
+          <w:b/>
+          <w:bCs/>
+          <w:sz w:val="36"/>
+          <w:szCs w:val="36"/>
+        </w:rPr>
+        <w:t>SHOULD HAPPEN, RATHER THAN HOW IT SHOULD HAPPEN</w:t>
+      </w:r>
+      <w:r>
+        <w:rPr>
+          <w:sz w:val="36"/>
+          <w:szCs w:val="36"/>
+        </w:rPr>
+        <w:t xml:space="preserve"> </w:t>
+      </w:r>
+    </w:p>
+    <w:p>
+      <w:pPr>
+        <w:rPr>
+          <w:b/>
+          <w:bCs/>
+          <w:sz w:val="44"/>
+          <w:szCs w:val="44"/>
+        </w:rPr>
+      </w:pPr>
+      <w:r>
+        <w:rPr>
+          <w:b/>
+          <w:bCs/>
+          <w:sz w:val="44"/>
+          <w:szCs w:val="44"/>
+        </w:rPr>
+        <w:t xml:space="preserve">This is the introduction to functional </w:t>
+      </w:r>
+      <w:r>
+        <w:rPr>
+          <w:b/>
+          <w:bCs/>
+          <w:sz w:val="44"/>
+          <w:szCs w:val="44"/>
+        </w:rPr>
+        <w:t>JavaScript</w:t>
+      </w:r>
+      <w:r>
+        <w:rPr>
+          <w:b/>
+          <w:bCs/>
+          <w:sz w:val="44"/>
+          <w:szCs w:val="44"/>
+        </w:rPr>
+        <w:t xml:space="preserve">. A function can behave like a variable and be passed around multiple times to where it is needed. </w:t>
+      </w:r>
+    </w:p>
+    <w:p>
+      <w:pPr>
+        <w:rPr>
+          <w:b/>
+          <w:bCs/>
+          <w:sz w:val="44"/>
+          <w:szCs w:val="44"/>
+        </w:rPr>
+      </w:pPr>
+    </w:p>
+    <w:p>
+      <w:pPr>
+        <w:rPr>
+          <w:b/>
+          <w:bCs/>
+          <w:sz w:val="44"/>
+          <w:szCs w:val="44"/>
+        </w:rPr>
+      </w:pPr>
     </w:p>
     <w:p>
       <w:pPr>

</xml_diff>